<commit_message>
Sporządzenie ostatecznej wersji raportu
</commit_message>
<xml_diff>
--- a/info/raport_word.docx
+++ b/info/raport_word.docx
@@ -26,13 +26,8 @@
         <w:jc w:val="right"/>
       </w:pPr>
       <w:r>
-        <w:t xml:space="preserve">Filip </w:t>
-      </w:r>
-      <w:proofErr w:type="spellStart"/>
-      <w:r>
-        <w:t>Lewczyk</w:t>
-      </w:r>
-      <w:proofErr w:type="spellEnd"/>
+        <w:t>Filip Lewczyk</w:t>
+      </w:r>
     </w:p>
     <w:p>
       <w:pPr>
@@ -43,6 +38,7 @@
         <w:r>
           <w:rPr>
             <w:rStyle w:val="Hipercze"/>
+            <w:color w:val="auto"/>
           </w:rPr>
           <w:t>https://github.com/Szauek/Land_cover_classification_with_ML</w:t>
         </w:r>
@@ -138,7 +134,17 @@
         <w:jc w:val="both"/>
       </w:pPr>
       <w:r>
-        <w:t xml:space="preserve">Projekt został wykonany w oparciu o Machine Learning, z wykorzystaniem metody nadzorowanej poprzez tworzenie pól treningowych. Projekt ma za zadanie sklasyfikować teren pod względem pokrycia powierzchni. </w:t>
+        <w:t xml:space="preserve">Projekt został wykonany w oparciu o </w:t>
+      </w:r>
+      <w:r>
+        <w:rPr>
+          <w:i/>
+          <w:iCs/>
+        </w:rPr>
+        <w:t>Machine Learning</w:t>
+      </w:r>
+      <w:r>
+        <w:t xml:space="preserve">, z wykorzystaniem metody nadzorowanej poprzez tworzenie pól treningowych. Projekt ma za zadanie sklasyfikować teren pod względem pokrycia powierzchni. </w:t>
       </w:r>
     </w:p>
     <w:p>
@@ -146,7 +152,15 @@
         <w:jc w:val="both"/>
       </w:pPr>
       <w:r>
-        <w:t>Obszar badania to okolice Władysławowa nad Morzem Bałtyckim. Wyznaczona strefa pozwoli na sklasyfikowanie nie tylko terenów leśnych, uprawnych, bądź miejskich, ale również terenów piaszczystych oraz nadmorskich.</w:t>
+        <w:t xml:space="preserve">Obszar badania to okolice Władysławowa nad Morzem Bałtyckim. Wyznaczona strefa pozwoli na sklasyfikowanie nie tylko terenów leśnych, </w:t>
+      </w:r>
+      <w:proofErr w:type="gramStart"/>
+      <w:r>
+        <w:t>uprawnych,</w:t>
+      </w:r>
+      <w:proofErr w:type="gramEnd"/>
+      <w:r>
+        <w:t xml:space="preserve"> bądź miejskich, ale również terenów piaszczystych oraz nadmorskich.</w:t>
       </w:r>
     </w:p>
     <w:p>
@@ -427,47 +441,18 @@
         </w:numPr>
       </w:pPr>
       <w:r>
+        <w:t>Band 8A</w:t>
+      </w:r>
+    </w:p>
+    <w:p>
+      <w:pPr>
+        <w:jc w:val="center"/>
+      </w:pPr>
+      <w:r>
+        <w:rPr>
+          <w:noProof/>
+        </w:rPr>
         <w:lastRenderedPageBreak/>
-        <w:t>Band 8A</w:t>
-      </w:r>
-    </w:p>
-    <w:p>
-      <w:r>
-        <w:t xml:space="preserve">Złączenie </w:t>
-      </w:r>
-      <w:r>
-        <w:t>.</w:t>
-      </w:r>
-      <w:proofErr w:type="spellStart"/>
-      <w:r>
-        <w:t>tiffów</w:t>
-      </w:r>
-      <w:proofErr w:type="spellEnd"/>
-      <w:r>
-        <w:t xml:space="preserve"> w</w:t>
-      </w:r>
-      <w:r>
-        <w:t xml:space="preserve"> raster </w:t>
-      </w:r>
-      <w:proofErr w:type="spellStart"/>
-      <w:r>
-        <w:t>stack</w:t>
-      </w:r>
-      <w:proofErr w:type="spellEnd"/>
-      <w:r>
-        <w:t xml:space="preserve"> o formacie .</w:t>
-      </w:r>
-      <w:proofErr w:type="spellStart"/>
-      <w:r>
-        <w:t>grd</w:t>
-      </w:r>
-      <w:proofErr w:type="spellEnd"/>
-    </w:p>
-    <w:p>
-      <w:r>
-        <w:rPr>
-          <w:noProof/>
-        </w:rPr>
         <w:drawing>
           <wp:inline distT="0" distB="0" distL="0" distR="0" wp14:anchorId="1F8B2638" wp14:editId="3845F747">
             <wp:extent cx="5039428" cy="1743318"/>
@@ -505,13 +490,42 @@
         </w:drawing>
       </w:r>
     </w:p>
+    <w:p>
+      <w:pPr>
+        <w:jc w:val="center"/>
+      </w:pPr>
+      <w:proofErr w:type="gramStart"/>
+      <w:r>
+        <w:t>Złączenie .</w:t>
+      </w:r>
+      <w:proofErr w:type="spellStart"/>
+      <w:r>
+        <w:t>tiffów</w:t>
+      </w:r>
+      <w:proofErr w:type="spellEnd"/>
+      <w:proofErr w:type="gramEnd"/>
+      <w:r>
+        <w:t xml:space="preserve"> w raster </w:t>
+      </w:r>
+      <w:proofErr w:type="spellStart"/>
+      <w:r>
+        <w:t>stack</w:t>
+      </w:r>
+      <w:proofErr w:type="spellEnd"/>
+      <w:r>
+        <w:t xml:space="preserve"> o formacie .</w:t>
+      </w:r>
+      <w:proofErr w:type="spellStart"/>
+      <w:r>
+        <w:t>grd</w:t>
+      </w:r>
+      <w:proofErr w:type="spellEnd"/>
+    </w:p>
     <w:p/>
     <w:p>
-      <w:r>
-        <w:t>Biblioteki użyte w projekcie</w:t>
-      </w:r>
-    </w:p>
-    <w:p>
+      <w:pPr>
+        <w:jc w:val="center"/>
+      </w:pPr>
       <w:r>
         <w:rPr>
           <w:noProof/>
@@ -553,6 +567,14 @@
         </w:drawing>
       </w:r>
     </w:p>
+    <w:p>
+      <w:pPr>
+        <w:jc w:val="center"/>
+      </w:pPr>
+      <w:r>
+        <w:t>Biblioteki użyte w projekcie</w:t>
+      </w:r>
+    </w:p>
     <w:p/>
     <w:p>
       <w:r>
@@ -577,13 +599,8 @@
         <w:br/>
       </w:r>
       <w:r>
-        <w:t xml:space="preserve"> z 20-ma i 40-ma </w:t>
-      </w:r>
-      <w:proofErr w:type="spellStart"/>
-      <w:r>
-        <w:t>obiektami.</w:t>
-      </w:r>
-      <w:proofErr w:type="spellEnd"/>
+        <w:t xml:space="preserve"> z 20-ma i 40-ma obiektami.</w:t>
+      </w:r>
       <w:r>
         <w:br/>
       </w:r>
@@ -695,11 +712,16 @@
           <w:numId w:val="2"/>
         </w:numPr>
       </w:pPr>
+      <w:proofErr w:type="gramStart"/>
       <w:r>
         <w:t>Piasek</w:t>
       </w:r>
       <w:r>
-        <w:t xml:space="preserve">  7x</w:t>
+        <w:t xml:space="preserve">  7</w:t>
+      </w:r>
+      <w:proofErr w:type="gramEnd"/>
+      <w:r>
+        <w:t>x</w:t>
       </w:r>
     </w:p>
     <w:p>
@@ -745,10 +767,14 @@
       </w:r>
     </w:p>
     <w:p>
+      <w:pPr>
+        <w:jc w:val="center"/>
+      </w:pPr>
       <w:r>
         <w:t>Wczytanie oraz wyświetlenie danych rastrowych, pól treningowych oraz podkładu mapowego.</w:t>
       </w:r>
     </w:p>
+    <w:p/>
     <w:p/>
     <w:p/>
     <w:p>
@@ -795,7 +821,33 @@
           <w14:ligatures w14:val="none"/>
         </w:rPr>
         <w:lastRenderedPageBreak/>
-        <w:t>table(cvPredictions40$pred,cvPredictions40$obs)</w:t>
+        <w:t>table(cvPredictions40$</w:t>
+      </w:r>
+      <w:proofErr w:type="gramStart"/>
+      <w:r>
+        <w:rPr>
+          <w:rFonts w:ascii="Lucida Console" w:eastAsia="Times New Roman" w:hAnsi="Lucida Console" w:cs="Courier New"/>
+          <w:color w:val="FC803A"/>
+          <w:kern w:val="0"/>
+          <w:sz w:val="20"/>
+          <w:szCs w:val="20"/>
+          <w:lang w:val="en-US" w:eastAsia="pl-PL"/>
+          <w14:ligatures w14:val="none"/>
+        </w:rPr>
+        <w:t>pred,cvPredictions</w:t>
+      </w:r>
+      <w:proofErr w:type="gramEnd"/>
+      <w:r>
+        <w:rPr>
+          <w:rFonts w:ascii="Lucida Console" w:eastAsia="Times New Roman" w:hAnsi="Lucida Console" w:cs="Courier New"/>
+          <w:color w:val="FC803A"/>
+          <w:kern w:val="0"/>
+          <w:sz w:val="20"/>
+          <w:szCs w:val="20"/>
+          <w:lang w:val="en-US" w:eastAsia="pl-PL"/>
+          <w14:ligatures w14:val="none"/>
+        </w:rPr>
+        <w:t>40$obs)</w:t>
       </w:r>
     </w:p>
     <w:p>
@@ -1243,6 +1295,9 @@
       </w:r>
     </w:p>
     <w:p>
+      <w:pPr>
+        <w:jc w:val="center"/>
+      </w:pPr>
       <w:r>
         <w:t>Tabela z 40 polami treningowymi</w:t>
       </w:r>
@@ -1267,7 +1322,27 @@
           <w:color w:val="FC803A"/>
           <w:lang w:val="en-US"/>
         </w:rPr>
-        <w:t>table(cvPredictions20$pred,cvPredictions20$obs)</w:t>
+        <w:t>table(cvPredictions20$</w:t>
+      </w:r>
+      <w:proofErr w:type="gramStart"/>
+      <w:r>
+        <w:rPr>
+          <w:rStyle w:val="gnd-iwgdn2b"/>
+          <w:rFonts w:ascii="Lucida Console" w:hAnsi="Lucida Console"/>
+          <w:color w:val="FC803A"/>
+          <w:lang w:val="en-US"/>
+        </w:rPr>
+        <w:t>pred,cvPredictions</w:t>
+      </w:r>
+      <w:proofErr w:type="gramEnd"/>
+      <w:r>
+        <w:rPr>
+          <w:rStyle w:val="gnd-iwgdn2b"/>
+          <w:rFonts w:ascii="Lucida Console" w:hAnsi="Lucida Console"/>
+          <w:color w:val="FC803A"/>
+          <w:lang w:val="en-US"/>
+        </w:rPr>
+        <w:t>20$obs)</w:t>
       </w:r>
     </w:p>
     <w:p>
@@ -1411,7 +1486,27 @@
           <w:color w:val="E6E1DC"/>
           <w:bdr w:val="none" w:sz="0" w:space="0" w:color="auto" w:frame="1"/>
         </w:rPr>
-        <w:t xml:space="preserve">  pole            0      0           0  105    0        0            0</w:t>
+        <w:t xml:space="preserve">  pole            0      0           </w:t>
+      </w:r>
+      <w:proofErr w:type="gramStart"/>
+      <w:r>
+        <w:rPr>
+          <w:rStyle w:val="gnd-iwgdh3b"/>
+          <w:rFonts w:ascii="Lucida Console" w:hAnsi="Lucida Console"/>
+          <w:color w:val="E6E1DC"/>
+          <w:bdr w:val="none" w:sz="0" w:space="0" w:color="auto" w:frame="1"/>
+        </w:rPr>
+        <w:t>0  105</w:t>
+      </w:r>
+      <w:proofErr w:type="gramEnd"/>
+      <w:r>
+        <w:rPr>
+          <w:rStyle w:val="gnd-iwgdh3b"/>
+          <w:rFonts w:ascii="Lucida Console" w:hAnsi="Lucida Console"/>
+          <w:color w:val="E6E1DC"/>
+          <w:bdr w:val="none" w:sz="0" w:space="0" w:color="auto" w:frame="1"/>
+        </w:rPr>
+        <w:t xml:space="preserve">    0        0            0</w:t>
       </w:r>
     </w:p>
     <w:p>
@@ -1479,15 +1574,931 @@
       </w:r>
     </w:p>
     <w:p>
+      <w:pPr>
+        <w:jc w:val="center"/>
+      </w:pPr>
       <w:r>
         <w:t>Tabela z 20 polami treningowymi</w:t>
       </w:r>
     </w:p>
     <w:p/>
+    <w:p>
+      <w:pPr>
+        <w:jc w:val="both"/>
+      </w:pPr>
+      <w:r>
+        <w:t xml:space="preserve">Funkcje </w:t>
+      </w:r>
+      <w:proofErr w:type="spellStart"/>
+      <w:r>
+        <w:rPr>
+          <w:i/>
+          <w:iCs/>
+        </w:rPr>
+        <w:t>extract</w:t>
+      </w:r>
+      <w:proofErr w:type="spellEnd"/>
+      <w:r>
+        <w:rPr>
+          <w:i/>
+          <w:iCs/>
+        </w:rPr>
+        <w:t xml:space="preserve"> </w:t>
+      </w:r>
+      <w:r>
+        <w:t xml:space="preserve">oraz </w:t>
+      </w:r>
+      <w:proofErr w:type="spellStart"/>
+      <w:r>
+        <w:rPr>
+          <w:i/>
+          <w:iCs/>
+        </w:rPr>
+        <w:t>merge</w:t>
+      </w:r>
+      <w:proofErr w:type="spellEnd"/>
+      <w:r>
+        <w:rPr>
+          <w:i/>
+          <w:iCs/>
+        </w:rPr>
+        <w:t xml:space="preserve"> </w:t>
+      </w:r>
+      <w:r>
+        <w:t xml:space="preserve">umożliwiają wydobycie wspólnych mianowników oraz połączenie ze sobą danych z rastra oraz pól treningowych. </w:t>
+      </w:r>
+    </w:p>
+    <w:p>
+      <w:pPr>
+        <w:jc w:val="both"/>
+      </w:pPr>
+      <w:r>
+        <w:t>Następnym krokiem było przygotowanie zmiennych odpowiedzialnych za działanie naszego nauczania maszynowego.</w:t>
+      </w:r>
+    </w:p>
+    <w:p>
+      <w:pPr>
+        <w:jc w:val="center"/>
+      </w:pPr>
+      <w:r>
+        <w:drawing>
+          <wp:inline distT="0" distB="0" distL="0" distR="0" wp14:anchorId="589C1806" wp14:editId="7B6CC74F">
+            <wp:extent cx="5760720" cy="820420"/>
+            <wp:effectExtent l="0" t="0" r="0" b="0"/>
+            <wp:docPr id="308143602" name="Obraz 1" descr="Obraz zawierający tekst&#10;&#10;Opis wygenerowany automatycznie"/>
+            <wp:cNvGraphicFramePr>
+              <a:graphicFrameLocks xmlns:a="http://schemas.openxmlformats.org/drawingml/2006/main" noChangeAspect="1"/>
+            </wp:cNvGraphicFramePr>
+            <a:graphic xmlns:a="http://schemas.openxmlformats.org/drawingml/2006/main">
+              <a:graphicData uri="http://schemas.openxmlformats.org/drawingml/2006/picture">
+                <pic:pic xmlns:pic="http://schemas.openxmlformats.org/drawingml/2006/picture">
+                  <pic:nvPicPr>
+                    <pic:cNvPr id="308143602" name="Obraz 1" descr="Obraz zawierający tekst&#10;&#10;Opis wygenerowany automatycznie"/>
+                    <pic:cNvPicPr/>
+                  </pic:nvPicPr>
+                  <pic:blipFill>
+                    <a:blip r:embed="rId11"/>
+                    <a:stretch>
+                      <a:fillRect/>
+                    </a:stretch>
+                  </pic:blipFill>
+                  <pic:spPr>
+                    <a:xfrm>
+                      <a:off x="0" y="0"/>
+                      <a:ext cx="5760720" cy="820420"/>
+                    </a:xfrm>
+                    <a:prstGeom prst="rect">
+                      <a:avLst/>
+                    </a:prstGeom>
+                  </pic:spPr>
+                </pic:pic>
+              </a:graphicData>
+            </a:graphic>
+          </wp:inline>
+        </w:drawing>
+      </w:r>
+    </w:p>
+    <w:p>
+      <w:pPr>
+        <w:jc w:val="both"/>
+      </w:pPr>
+      <w:r>
+        <w:t xml:space="preserve">Zmienna </w:t>
+      </w:r>
+      <w:proofErr w:type="spellStart"/>
+      <w:r>
+        <w:rPr>
+          <w:i/>
+          <w:iCs/>
+        </w:rPr>
+        <w:t>predictors</w:t>
+      </w:r>
+      <w:proofErr w:type="spellEnd"/>
+      <w:r>
+        <w:t xml:space="preserve"> otrzymuje nazwy kolumn z tabeli rastra (tj.: Band 02, Band 03…), w celu utworzenia zmiennych objaśniających w procesie uczenia modelu. Następną zmienną jest </w:t>
+      </w:r>
+      <w:proofErr w:type="spellStart"/>
+      <w:r>
+        <w:rPr>
+          <w:i/>
+          <w:iCs/>
+        </w:rPr>
+        <w:t>response</w:t>
+      </w:r>
+      <w:proofErr w:type="spellEnd"/>
+      <w:r>
+        <w:t xml:space="preserve"> będąca zmienną celu w trakcie uczenia modelu. Zmienna </w:t>
+      </w:r>
+      <w:r>
+        <w:rPr>
+          <w:i/>
+          <w:iCs/>
+        </w:rPr>
+        <w:t>indices40</w:t>
+      </w:r>
+      <w:r>
+        <w:t xml:space="preserve"> opiera się na funkcji </w:t>
+      </w:r>
+      <w:proofErr w:type="spellStart"/>
+      <w:r>
+        <w:rPr>
+          <w:i/>
+          <w:iCs/>
+        </w:rPr>
+        <w:t>CreateSpacetimeFolds</w:t>
+      </w:r>
+      <w:proofErr w:type="spellEnd"/>
+      <w:r>
+        <w:t xml:space="preserve">. Służy ona do podziału danych przestrzennych i czasowych na zbiory uczące i testowe. Zmienna </w:t>
+      </w:r>
+      <w:r>
+        <w:rPr>
+          <w:i/>
+          <w:iCs/>
+        </w:rPr>
+        <w:t>ctrl40</w:t>
+      </w:r>
+      <w:r>
+        <w:t xml:space="preserve"> kontroluje proces uczenia modelu w oparciu o </w:t>
+      </w:r>
+      <w:proofErr w:type="spellStart"/>
+      <w:r>
+        <w:t>metode</w:t>
+      </w:r>
+      <w:proofErr w:type="spellEnd"/>
+      <w:r>
+        <w:t xml:space="preserve"> </w:t>
+      </w:r>
+      <w:r>
+        <w:rPr>
+          <w:i/>
+          <w:iCs/>
+        </w:rPr>
+        <w:t xml:space="preserve">cross </w:t>
+      </w:r>
+      <w:proofErr w:type="spellStart"/>
+      <w:r>
+        <w:rPr>
+          <w:i/>
+          <w:iCs/>
+        </w:rPr>
+        <w:t>validation</w:t>
+      </w:r>
+      <w:proofErr w:type="spellEnd"/>
+      <w:r>
+        <w:rPr>
+          <w:i/>
+          <w:iCs/>
+        </w:rPr>
+        <w:t xml:space="preserve"> </w:t>
+      </w:r>
+      <w:r>
+        <w:t>(</w:t>
+      </w:r>
+      <w:r>
+        <w:rPr>
+          <w:i/>
+          <w:iCs/>
+        </w:rPr>
+        <w:t>cv</w:t>
+      </w:r>
+      <w:r>
+        <w:t>).</w:t>
+      </w:r>
+    </w:p>
+    <w:p>
+      <w:pPr>
+        <w:jc w:val="center"/>
+      </w:pPr>
+      <w:r>
+        <w:drawing>
+          <wp:inline distT="0" distB="0" distL="0" distR="0" wp14:anchorId="3305DF38" wp14:editId="03514562">
+            <wp:extent cx="3134162" cy="1286054"/>
+            <wp:effectExtent l="0" t="0" r="9525" b="9525"/>
+            <wp:docPr id="1375123529" name="Obraz 1" descr="Obraz zawierający tekst&#10;&#10;Opis wygenerowany automatycznie"/>
+            <wp:cNvGraphicFramePr>
+              <a:graphicFrameLocks xmlns:a="http://schemas.openxmlformats.org/drawingml/2006/main" noChangeAspect="1"/>
+            </wp:cNvGraphicFramePr>
+            <a:graphic xmlns:a="http://schemas.openxmlformats.org/drawingml/2006/main">
+              <a:graphicData uri="http://schemas.openxmlformats.org/drawingml/2006/picture">
+                <pic:pic xmlns:pic="http://schemas.openxmlformats.org/drawingml/2006/picture">
+                  <pic:nvPicPr>
+                    <pic:cNvPr id="1375123529" name="Obraz 1" descr="Obraz zawierający tekst&#10;&#10;Opis wygenerowany automatycznie"/>
+                    <pic:cNvPicPr/>
+                  </pic:nvPicPr>
+                  <pic:blipFill>
+                    <a:blip r:embed="rId12"/>
+                    <a:stretch>
+                      <a:fillRect/>
+                    </a:stretch>
+                  </pic:blipFill>
+                  <pic:spPr>
+                    <a:xfrm>
+                      <a:off x="0" y="0"/>
+                      <a:ext cx="3134162" cy="1286054"/>
+                    </a:xfrm>
+                    <a:prstGeom prst="rect">
+                      <a:avLst/>
+                    </a:prstGeom>
+                  </pic:spPr>
+                </pic:pic>
+              </a:graphicData>
+            </a:graphic>
+          </wp:inline>
+        </w:drawing>
+      </w:r>
+    </w:p>
+    <w:p>
+      <w:pPr>
+        <w:jc w:val="both"/>
+      </w:pPr>
+      <w:r>
+        <w:t>Powyższy</w:t>
+      </w:r>
+      <w:r>
+        <w:t xml:space="preserve"> kod trenuje </w:t>
+      </w:r>
+      <w:r>
+        <w:t xml:space="preserve">z wykorzystaniem </w:t>
+      </w:r>
+      <w:r>
+        <w:t>model</w:t>
+      </w:r>
+      <w:r>
+        <w:t>u</w:t>
+      </w:r>
+      <w:r>
+        <w:t xml:space="preserve"> </w:t>
+      </w:r>
+      <w:proofErr w:type="spellStart"/>
+      <w:r>
+        <w:rPr>
+          <w:i/>
+          <w:iCs/>
+        </w:rPr>
+        <w:t>Random</w:t>
+      </w:r>
+      <w:proofErr w:type="spellEnd"/>
+      <w:r>
+        <w:rPr>
+          <w:i/>
+          <w:iCs/>
+        </w:rPr>
+        <w:t xml:space="preserve"> </w:t>
+      </w:r>
+      <w:proofErr w:type="spellStart"/>
+      <w:r>
+        <w:rPr>
+          <w:i/>
+          <w:iCs/>
+        </w:rPr>
+        <w:t>Forest</w:t>
+      </w:r>
+      <w:proofErr w:type="spellEnd"/>
+      <w:r>
+        <w:t xml:space="preserve"> na danych </w:t>
+      </w:r>
+      <w:r>
+        <w:rPr>
+          <w:i/>
+          <w:iCs/>
+        </w:rPr>
+        <w:t>trainDat40</w:t>
+      </w:r>
+      <w:r>
+        <w:t xml:space="preserve"> z użyciem metody </w:t>
+      </w:r>
+      <w:proofErr w:type="spellStart"/>
+      <w:r>
+        <w:rPr>
+          <w:i/>
+          <w:iCs/>
+        </w:rPr>
+        <w:t>ffs</w:t>
+      </w:r>
+      <w:proofErr w:type="spellEnd"/>
+      <w:r>
+        <w:t xml:space="preserve">, która służy do selekcji zmiennych. Metoda ta wykorzystuje zbiór zmiennych niezależnych (cech) </w:t>
+      </w:r>
+      <w:r>
+        <w:rPr>
+          <w:i/>
+          <w:iCs/>
+        </w:rPr>
+        <w:t>trainDat40</w:t>
+      </w:r>
+      <w:proofErr w:type="gramStart"/>
+      <w:r>
+        <w:rPr>
+          <w:i/>
+          <w:iCs/>
+        </w:rPr>
+        <w:t>[,</w:t>
+      </w:r>
+      <w:proofErr w:type="spellStart"/>
+      <w:r>
+        <w:rPr>
+          <w:i/>
+          <w:iCs/>
+        </w:rPr>
+        <w:t>predictors</w:t>
+      </w:r>
+      <w:proofErr w:type="spellEnd"/>
+      <w:proofErr w:type="gramEnd"/>
+      <w:r>
+        <w:rPr>
+          <w:i/>
+          <w:iCs/>
+        </w:rPr>
+        <w:t>]</w:t>
+      </w:r>
+      <w:r>
+        <w:t xml:space="preserve"> oraz zmienną zależną </w:t>
+      </w:r>
+      <w:r>
+        <w:rPr>
+          <w:i/>
+          <w:iCs/>
+        </w:rPr>
+        <w:t>trainDat40[,</w:t>
+      </w:r>
+      <w:proofErr w:type="spellStart"/>
+      <w:r>
+        <w:rPr>
+          <w:i/>
+          <w:iCs/>
+        </w:rPr>
+        <w:t>response</w:t>
+      </w:r>
+      <w:proofErr w:type="spellEnd"/>
+      <w:r>
+        <w:rPr>
+          <w:i/>
+          <w:iCs/>
+        </w:rPr>
+        <w:t>]</w:t>
+      </w:r>
+      <w:r>
+        <w:t xml:space="preserve">. </w:t>
+      </w:r>
+      <w:r>
+        <w:t>O</w:t>
+      </w:r>
+      <w:r>
+        <w:t xml:space="preserve">cenę jakości modelu przeprowadzono za pomocą metryki </w:t>
+      </w:r>
+      <w:r>
+        <w:rPr>
+          <w:i/>
+          <w:iCs/>
+        </w:rPr>
+        <w:t>Kappa</w:t>
+      </w:r>
+      <w:r>
+        <w:t>. Ustawiono również parametry kontroli procesu uczenia modelu oraz określon</w:t>
+      </w:r>
+      <w:r>
+        <w:t xml:space="preserve">ą ilość powtórzeń </w:t>
+      </w:r>
+      <w:r>
+        <w:t xml:space="preserve">w modelu RF. Funkcja </w:t>
+      </w:r>
+      <w:proofErr w:type="spellStart"/>
+      <w:proofErr w:type="gramStart"/>
+      <w:r>
+        <w:rPr>
+          <w:i/>
+          <w:iCs/>
+        </w:rPr>
+        <w:t>set.seed</w:t>
+      </w:r>
+      <w:proofErr w:type="spellEnd"/>
+      <w:proofErr w:type="gramEnd"/>
+      <w:r>
+        <w:rPr>
+          <w:i/>
+          <w:iCs/>
+        </w:rPr>
+        <w:t>(100)</w:t>
+      </w:r>
+      <w:r>
+        <w:t xml:space="preserve"> zapewnia deterministyczne wyniki modelu.</w:t>
+      </w:r>
+    </w:p>
+    <w:p>
+      <w:pPr>
+        <w:jc w:val="both"/>
+      </w:pPr>
+      <w:r>
+        <w:lastRenderedPageBreak/>
+        <w:drawing>
+          <wp:inline distT="0" distB="0" distL="0" distR="0" wp14:anchorId="554B83FF" wp14:editId="20B58B58">
+            <wp:extent cx="5760720" cy="2334260"/>
+            <wp:effectExtent l="0" t="0" r="0" b="8890"/>
+            <wp:docPr id="47768994" name="Obraz 1" descr="Obraz zawierający tekst&#10;&#10;Opis wygenerowany automatycznie"/>
+            <wp:cNvGraphicFramePr>
+              <a:graphicFrameLocks xmlns:a="http://schemas.openxmlformats.org/drawingml/2006/main" noChangeAspect="1"/>
+            </wp:cNvGraphicFramePr>
+            <a:graphic xmlns:a="http://schemas.openxmlformats.org/drawingml/2006/main">
+              <a:graphicData uri="http://schemas.openxmlformats.org/drawingml/2006/picture">
+                <pic:pic xmlns:pic="http://schemas.openxmlformats.org/drawingml/2006/picture">
+                  <pic:nvPicPr>
+                    <pic:cNvPr id="47768994" name="Obraz 1" descr="Obraz zawierający tekst&#10;&#10;Opis wygenerowany automatycznie"/>
+                    <pic:cNvPicPr/>
+                  </pic:nvPicPr>
+                  <pic:blipFill>
+                    <a:blip r:embed="rId13"/>
+                    <a:stretch>
+                      <a:fillRect/>
+                    </a:stretch>
+                  </pic:blipFill>
+                  <pic:spPr>
+                    <a:xfrm>
+                      <a:off x="0" y="0"/>
+                      <a:ext cx="5760720" cy="2334260"/>
+                    </a:xfrm>
+                    <a:prstGeom prst="rect">
+                      <a:avLst/>
+                    </a:prstGeom>
+                  </pic:spPr>
+                </pic:pic>
+              </a:graphicData>
+            </a:graphic>
+          </wp:inline>
+        </w:drawing>
+      </w:r>
+    </w:p>
+    <w:p>
+      <w:pPr>
+        <w:jc w:val="both"/>
+      </w:pPr>
+      <w:r>
+        <w:drawing>
+          <wp:inline distT="0" distB="0" distL="0" distR="0" wp14:anchorId="41A5F560" wp14:editId="594AD241">
+            <wp:extent cx="5760720" cy="2419350"/>
+            <wp:effectExtent l="0" t="0" r="0" b="0"/>
+            <wp:docPr id="1656029876" name="Obraz 1" descr="Obraz zawierający tekst&#10;&#10;Opis wygenerowany automatycznie"/>
+            <wp:cNvGraphicFramePr>
+              <a:graphicFrameLocks xmlns:a="http://schemas.openxmlformats.org/drawingml/2006/main" noChangeAspect="1"/>
+            </wp:cNvGraphicFramePr>
+            <a:graphic xmlns:a="http://schemas.openxmlformats.org/drawingml/2006/main">
+              <a:graphicData uri="http://schemas.openxmlformats.org/drawingml/2006/picture">
+                <pic:pic xmlns:pic="http://schemas.openxmlformats.org/drawingml/2006/picture">
+                  <pic:nvPicPr>
+                    <pic:cNvPr id="1656029876" name="Obraz 1" descr="Obraz zawierający tekst&#10;&#10;Opis wygenerowany automatycznie"/>
+                    <pic:cNvPicPr/>
+                  </pic:nvPicPr>
+                  <pic:blipFill>
+                    <a:blip r:embed="rId14"/>
+                    <a:stretch>
+                      <a:fillRect/>
+                    </a:stretch>
+                  </pic:blipFill>
+                  <pic:spPr>
+                    <a:xfrm>
+                      <a:off x="0" y="0"/>
+                      <a:ext cx="5760720" cy="2419350"/>
+                    </a:xfrm>
+                    <a:prstGeom prst="rect">
+                      <a:avLst/>
+                    </a:prstGeom>
+                  </pic:spPr>
+                </pic:pic>
+              </a:graphicData>
+            </a:graphic>
+          </wp:inline>
+        </w:drawing>
+      </w:r>
+    </w:p>
+    <w:p>
+      <w:pPr>
+        <w:jc w:val="both"/>
+      </w:pPr>
+      <w:r>
+        <w:t xml:space="preserve">Powyżej zostały przedstawione wyniki działania dwóch modeli dla 20 oraz 40 pól treningowych. Główną różnicą jest liczba próbek wykorzystanych w obydwu badaniach. Skuteczność modeli jest bardzo wysoka, zbliżona do wartości 1. Współczynnik </w:t>
+      </w:r>
+      <w:r>
+        <w:rPr>
+          <w:i/>
+          <w:iCs/>
+        </w:rPr>
+        <w:t>Kappa</w:t>
+      </w:r>
+      <w:r>
+        <w:t xml:space="preserve"> dla </w:t>
+      </w:r>
+      <w:r>
+        <w:rPr>
+          <w:i/>
+          <w:iCs/>
+        </w:rPr>
+        <w:t>model20</w:t>
+      </w:r>
+      <w:r>
+        <w:t xml:space="preserve"> ma średnią ~0,</w:t>
+      </w:r>
+      <w:proofErr w:type="gramStart"/>
+      <w:r>
+        <w:t>93 ,</w:t>
+      </w:r>
+      <w:proofErr w:type="gramEnd"/>
+      <w:r>
+        <w:t xml:space="preserve"> natomiast dla </w:t>
+      </w:r>
+      <w:r>
+        <w:rPr>
+          <w:i/>
+          <w:iCs/>
+        </w:rPr>
+        <w:t>model40</w:t>
+      </w:r>
+      <w:r>
+        <w:rPr>
+          <w:i/>
+          <w:iCs/>
+        </w:rPr>
+        <w:t xml:space="preserve"> </w:t>
+      </w:r>
+      <w:r>
+        <w:t>~0,96. Dla modelu z 20 polami najlepsza próba została uzyskana za trzecim razem, a dla modelu z 40 polami za drugą próbą.</w:t>
+      </w:r>
+    </w:p>
+    <w:p>
+      <w:pPr>
+        <w:jc w:val="both"/>
+      </w:pPr>
+    </w:p>
+    <w:p>
+      <w:pPr>
+        <w:spacing w:after="0"/>
+        <w:jc w:val="center"/>
+      </w:pPr>
+      <w:r>
+        <w:rPr>
+          <w:noProof/>
+        </w:rPr>
+        <w:drawing>
+          <wp:inline distT="0" distB="0" distL="0" distR="0" wp14:anchorId="2FA233B5" wp14:editId="34B0530F">
+            <wp:extent cx="4802126" cy="2318919"/>
+            <wp:effectExtent l="0" t="0" r="0" b="5715"/>
+            <wp:docPr id="255496307" name="Obraz 4"/>
+            <wp:cNvGraphicFramePr>
+              <a:graphicFrameLocks xmlns:a="http://schemas.openxmlformats.org/drawingml/2006/main" noChangeAspect="1"/>
+            </wp:cNvGraphicFramePr>
+            <a:graphic xmlns:a="http://schemas.openxmlformats.org/drawingml/2006/main">
+              <a:graphicData uri="http://schemas.openxmlformats.org/drawingml/2006/picture">
+                <pic:pic xmlns:pic="http://schemas.openxmlformats.org/drawingml/2006/picture">
+                  <pic:nvPicPr>
+                    <pic:cNvPr id="0" name="Picture 1"/>
+                    <pic:cNvPicPr>
+                      <a:picLocks noChangeAspect="1" noChangeArrowheads="1"/>
+                    </pic:cNvPicPr>
+                  </pic:nvPicPr>
+                  <pic:blipFill rotWithShape="1">
+                    <a:blip r:embed="rId15" cstate="print">
+                      <a:extLst>
+                        <a:ext uri="{28A0092B-C50C-407E-A947-70E740481C1C}">
+                          <a14:useLocalDpi xmlns:a14="http://schemas.microsoft.com/office/drawing/2010/main" val="0"/>
+                        </a:ext>
+                      </a:extLst>
+                    </a:blip>
+                    <a:srcRect t="7089"/>
+                    <a:stretch/>
+                  </pic:blipFill>
+                  <pic:spPr bwMode="auto">
+                    <a:xfrm>
+                      <a:off x="0" y="0"/>
+                      <a:ext cx="4816319" cy="2325773"/>
+                    </a:xfrm>
+                    <a:prstGeom prst="rect">
+                      <a:avLst/>
+                    </a:prstGeom>
+                    <a:noFill/>
+                    <a:ln>
+                      <a:noFill/>
+                    </a:ln>
+                    <a:extLst>
+                      <a:ext uri="{53640926-AAD7-44D8-BBD7-CCE9431645EC}">
+                        <a14:shadowObscured xmlns:a14="http://schemas.microsoft.com/office/drawing/2010/main"/>
+                      </a:ext>
+                    </a:extLst>
+                  </pic:spPr>
+                </pic:pic>
+              </a:graphicData>
+            </a:graphic>
+          </wp:inline>
+        </w:drawing>
+      </w:r>
+    </w:p>
+    <w:p>
+      <w:pPr>
+        <w:spacing w:after="0"/>
+        <w:jc w:val="center"/>
+      </w:pPr>
+      <w:r>
+        <w:t>Jedna z pierwszych prób działania modelu na 20 polach treningowych.</w:t>
+      </w:r>
+    </w:p>
+    <w:p>
+      <w:r>
+        <w:rPr>
+          <w:noProof/>
+        </w:rPr>
+        <mc:AlternateContent>
+          <mc:Choice Requires="wps">
+            <w:drawing>
+              <wp:anchor distT="0" distB="0" distL="114300" distR="114300" simplePos="0" relativeHeight="251661312" behindDoc="0" locked="0" layoutInCell="1" allowOverlap="1" wp14:anchorId="29F1BA98" wp14:editId="0A47960D">
+                <wp:simplePos x="0" y="0"/>
+                <wp:positionH relativeFrom="column">
+                  <wp:posOffset>853642</wp:posOffset>
+                </wp:positionH>
+                <wp:positionV relativeFrom="paragraph">
+                  <wp:posOffset>2343492</wp:posOffset>
+                </wp:positionV>
+                <wp:extent cx="502418" cy="306475"/>
+                <wp:effectExtent l="0" t="0" r="12065" b="17780"/>
+                <wp:wrapNone/>
+                <wp:docPr id="380052513" name="Prostokąt 2"/>
+                <wp:cNvGraphicFramePr/>
+                <a:graphic xmlns:a="http://schemas.openxmlformats.org/drawingml/2006/main">
+                  <a:graphicData uri="http://schemas.microsoft.com/office/word/2010/wordprocessingShape">
+                    <wps:wsp>
+                      <wps:cNvSpPr/>
+                      <wps:spPr>
+                        <a:xfrm>
+                          <a:off x="0" y="0"/>
+                          <a:ext cx="502418" cy="306475"/>
+                        </a:xfrm>
+                        <a:prstGeom prst="rect">
+                          <a:avLst/>
+                        </a:prstGeom>
+                        <a:noFill/>
+                        <a:ln w="19050">
+                          <a:solidFill>
+                            <a:schemeClr val="tx1"/>
+                          </a:solidFill>
+                        </a:ln>
+                      </wps:spPr>
+                      <wps:style>
+                        <a:lnRef idx="2">
+                          <a:schemeClr val="accent1">
+                            <a:shade val="50000"/>
+                          </a:schemeClr>
+                        </a:lnRef>
+                        <a:fillRef idx="1">
+                          <a:schemeClr val="accent1"/>
+                        </a:fillRef>
+                        <a:effectRef idx="0">
+                          <a:schemeClr val="accent1"/>
+                        </a:effectRef>
+                        <a:fontRef idx="minor">
+                          <a:schemeClr val="lt1"/>
+                        </a:fontRef>
+                      </wps:style>
+                      <wps:bodyPr rot="0" spcFirstLastPara="0" vertOverflow="overflow" horzOverflow="overflow" vert="horz" wrap="square" lIns="91440" tIns="45720" rIns="91440" bIns="45720" numCol="1" spcCol="0" rtlCol="0" fromWordArt="0" anchor="ctr" anchorCtr="0" forceAA="0" compatLnSpc="1">
+                        <a:prstTxWarp prst="textNoShape">
+                          <a:avLst/>
+                        </a:prstTxWarp>
+                        <a:noAutofit/>
+                      </wps:bodyPr>
+                    </wps:wsp>
+                  </a:graphicData>
+                </a:graphic>
+              </wp:anchor>
+            </w:drawing>
+          </mc:Choice>
+          <mc:Fallback>
+            <w:pict>
+              <v:rect w14:anchorId="4046D2B9" id="Prostokąt 2" o:spid="_x0000_s1026" style="position:absolute;margin-left:67.2pt;margin-top:184.55pt;width:39.55pt;height:24.15pt;z-index:251661312;visibility:visible;mso-wrap-style:square;mso-wrap-distance-left:9pt;mso-wrap-distance-top:0;mso-wrap-distance-right:9pt;mso-wrap-distance-bottom:0;mso-position-horizontal:absolute;mso-position-horizontal-relative:text;mso-position-vertical:absolute;mso-position-vertical-relative:text;v-text-anchor:middle" o:gfxdata="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" filled="f" strokecolor="black [3213]" strokeweight="1.5pt"/>
+            </w:pict>
+          </mc:Fallback>
+        </mc:AlternateContent>
+      </w:r>
+      <w:r>
+        <w:rPr>
+          <w:noProof/>
+        </w:rPr>
+        <mc:AlternateContent>
+          <mc:Choice Requires="wps">
+            <w:drawing>
+              <wp:anchor distT="0" distB="0" distL="114300" distR="114300" simplePos="0" relativeHeight="251660288" behindDoc="0" locked="0" layoutInCell="1" allowOverlap="1" wp14:anchorId="2FAE0128" wp14:editId="37C73457">
+                <wp:simplePos x="0" y="0"/>
+                <wp:positionH relativeFrom="column">
+                  <wp:posOffset>2059445</wp:posOffset>
+                </wp:positionH>
+                <wp:positionV relativeFrom="paragraph">
+                  <wp:posOffset>1841074</wp:posOffset>
+                </wp:positionV>
+                <wp:extent cx="226087" cy="266282"/>
+                <wp:effectExtent l="0" t="0" r="21590" b="19685"/>
+                <wp:wrapNone/>
+                <wp:docPr id="1661701473" name="Prostokąt 1"/>
+                <wp:cNvGraphicFramePr/>
+                <a:graphic xmlns:a="http://schemas.openxmlformats.org/drawingml/2006/main">
+                  <a:graphicData uri="http://schemas.microsoft.com/office/word/2010/wordprocessingShape">
+                    <wps:wsp>
+                      <wps:cNvSpPr/>
+                      <wps:spPr>
+                        <a:xfrm>
+                          <a:off x="0" y="0"/>
+                          <a:ext cx="226087" cy="266282"/>
+                        </a:xfrm>
+                        <a:prstGeom prst="rect">
+                          <a:avLst/>
+                        </a:prstGeom>
+                        <a:noFill/>
+                        <a:ln w="19050">
+                          <a:solidFill>
+                            <a:schemeClr val="tx1">
+                              <a:lumMod val="95000"/>
+                              <a:lumOff val="5000"/>
+                            </a:schemeClr>
+                          </a:solidFill>
+                        </a:ln>
+                      </wps:spPr>
+                      <wps:style>
+                        <a:lnRef idx="2">
+                          <a:schemeClr val="accent1">
+                            <a:shade val="50000"/>
+                          </a:schemeClr>
+                        </a:lnRef>
+                        <a:fillRef idx="1">
+                          <a:schemeClr val="accent1"/>
+                        </a:fillRef>
+                        <a:effectRef idx="0">
+                          <a:schemeClr val="accent1"/>
+                        </a:effectRef>
+                        <a:fontRef idx="minor">
+                          <a:schemeClr val="lt1"/>
+                        </a:fontRef>
+                      </wps:style>
+                      <wps:bodyPr rot="0" spcFirstLastPara="0" vertOverflow="overflow" horzOverflow="overflow" vert="horz" wrap="square" lIns="91440" tIns="45720" rIns="91440" bIns="45720" numCol="1" spcCol="0" rtlCol="0" fromWordArt="0" anchor="ctr" anchorCtr="0" forceAA="0" compatLnSpc="1">
+                        <a:prstTxWarp prst="textNoShape">
+                          <a:avLst/>
+                        </a:prstTxWarp>
+                        <a:noAutofit/>
+                      </wps:bodyPr>
+                    </wps:wsp>
+                  </a:graphicData>
+                </a:graphic>
+              </wp:anchor>
+            </w:drawing>
+          </mc:Choice>
+          <mc:Fallback>
+            <w:pict>
+              <v:rect w14:anchorId="43E458A1" id="Prostokąt 1" o:spid="_x0000_s1026" style="position:absolute;margin-left:162.15pt;margin-top:144.95pt;width:17.8pt;height:20.95pt;z-index:251660288;visibility:visible;mso-wrap-style:square;mso-wrap-distance-left:9pt;mso-wrap-distance-top:0;mso-wrap-distance-right:9pt;mso-wrap-distance-bottom:0;mso-position-horizontal:absolute;mso-position-horizontal-relative:text;mso-position-vertical:absolute;mso-position-vertical-relative:text;v-text-anchor:middle" o:gfxdata="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" filled="f" strokecolor="#0d0d0d [3069]" strokeweight="1.5pt"/>
+            </w:pict>
+          </mc:Fallback>
+        </mc:AlternateContent>
+      </w:r>
+    </w:p>
+    <w:p>
+      <w:pPr>
+        <w:jc w:val="center"/>
+        <w:rPr>
+          <w:b/>
+          <w:bCs/>
+          <w:sz w:val="24"/>
+          <w:szCs w:val="24"/>
+        </w:rPr>
+      </w:pPr>
+      <w:r>
+        <w:rPr>
+          <w:b/>
+          <w:bCs/>
+          <w:sz w:val="24"/>
+          <w:szCs w:val="24"/>
+        </w:rPr>
+        <w:lastRenderedPageBreak/>
+        <w:t>Mapy porównawcze dwóch model</w:t>
+      </w:r>
+      <w:r>
+        <w:rPr>
+          <w:b/>
+          <w:bCs/>
+          <w:sz w:val="24"/>
+          <w:szCs w:val="24"/>
+        </w:rPr>
+        <w:t>i,</w:t>
+      </w:r>
+      <w:r>
+        <w:rPr>
+          <w:b/>
+          <w:bCs/>
+          <w:sz w:val="24"/>
+          <w:szCs w:val="24"/>
+        </w:rPr>
+        <w:t xml:space="preserve"> prezentują się następująco:</w:t>
+      </w:r>
+    </w:p>
+    <w:p>
+      <w:r>
+        <w:drawing>
+          <wp:inline distT="0" distB="0" distL="0" distR="0" wp14:anchorId="449FA583" wp14:editId="56B456B9">
+            <wp:extent cx="5760720" cy="2821940"/>
+            <wp:effectExtent l="0" t="0" r="0" b="0"/>
+            <wp:docPr id="658891481" name="Obraz 1" descr="Obraz zawierający mapa&#10;&#10;Opis wygenerowany automatycznie"/>
+            <wp:cNvGraphicFramePr>
+              <a:graphicFrameLocks xmlns:a="http://schemas.openxmlformats.org/drawingml/2006/main" noChangeAspect="1"/>
+            </wp:cNvGraphicFramePr>
+            <a:graphic xmlns:a="http://schemas.openxmlformats.org/drawingml/2006/main">
+              <a:graphicData uri="http://schemas.openxmlformats.org/drawingml/2006/picture">
+                <pic:pic xmlns:pic="http://schemas.openxmlformats.org/drawingml/2006/picture">
+                  <pic:nvPicPr>
+                    <pic:cNvPr id="658891481" name="Obraz 1" descr="Obraz zawierający mapa&#10;&#10;Opis wygenerowany automatycznie"/>
+                    <pic:cNvPicPr/>
+                  </pic:nvPicPr>
+                  <pic:blipFill>
+                    <a:blip r:embed="rId16"/>
+                    <a:stretch>
+                      <a:fillRect/>
+                    </a:stretch>
+                  </pic:blipFill>
+                  <pic:spPr>
+                    <a:xfrm>
+                      <a:off x="0" y="0"/>
+                      <a:ext cx="5760720" cy="2821940"/>
+                    </a:xfrm>
+                    <a:prstGeom prst="rect">
+                      <a:avLst/>
+                    </a:prstGeom>
+                  </pic:spPr>
+                </pic:pic>
+              </a:graphicData>
+            </a:graphic>
+          </wp:inline>
+        </w:drawing>
+      </w:r>
+      <w:r>
+        <w:rPr>
+          <w:noProof/>
+        </w:rPr>
+        <w:drawing>
+          <wp:inline distT="0" distB="0" distL="0" distR="0" wp14:anchorId="605CA694" wp14:editId="2225D8D9">
+            <wp:extent cx="5760720" cy="2830830"/>
+            <wp:effectExtent l="0" t="0" r="0" b="7620"/>
+            <wp:docPr id="421003477" name="Obraz 1" descr="Obraz zawierający mapa&#10;&#10;Opis wygenerowany automatycznie"/>
+            <wp:cNvGraphicFramePr>
+              <a:graphicFrameLocks xmlns:a="http://schemas.openxmlformats.org/drawingml/2006/main" noChangeAspect="1"/>
+            </wp:cNvGraphicFramePr>
+            <a:graphic xmlns:a="http://schemas.openxmlformats.org/drawingml/2006/main">
+              <a:graphicData uri="http://schemas.openxmlformats.org/drawingml/2006/picture">
+                <pic:pic xmlns:pic="http://schemas.openxmlformats.org/drawingml/2006/picture">
+                  <pic:nvPicPr>
+                    <pic:cNvPr id="421003477" name="Obraz 1" descr="Obraz zawierający mapa&#10;&#10;Opis wygenerowany automatycznie"/>
+                    <pic:cNvPicPr/>
+                  </pic:nvPicPr>
+                  <pic:blipFill>
+                    <a:blip r:embed="rId17"/>
+                    <a:stretch>
+                      <a:fillRect/>
+                    </a:stretch>
+                  </pic:blipFill>
+                  <pic:spPr>
+                    <a:xfrm>
+                      <a:off x="0" y="0"/>
+                      <a:ext cx="5760720" cy="2830830"/>
+                    </a:xfrm>
+                    <a:prstGeom prst="rect">
+                      <a:avLst/>
+                    </a:prstGeom>
+                  </pic:spPr>
+                </pic:pic>
+              </a:graphicData>
+            </a:graphic>
+          </wp:inline>
+        </w:drawing>
+      </w:r>
+    </w:p>
     <w:p/>
+    <w:p>
+      <w:r>
+        <w:t>Jak można zauważyć, przy użyciu 40 pól treningowych wyniki są lepsze. Obraz zawiera mniej błędów, model działa zaskakująco dobrze. Na obrazie z 20 pól zostały zaznaczone najbardziej rzucające się w oczy błędy. Warto również porównać wynik mapy po jednej z pierwszych prób, z próbą ostateczną. Widać efekty uczenia się modelu, który lepiej klasyfikuje pokrycie terenu.</w:t>
+      </w:r>
+    </w:p>
     <w:sectPr>
       <w:pgSz w:w="11906" w:h="16838"/>
-      <w:pgMar w:top="1135" w:right="1417" w:bottom="1417" w:left="1417" w:header="708" w:footer="708" w:gutter="0"/>
+      <w:pgMar w:top="851" w:right="1417" w:bottom="1417" w:left="1417" w:header="708" w:footer="708" w:gutter="0"/>
       <w:cols w:space="708"/>
       <w:docGrid w:linePitch="360"/>
     </w:sectPr>

</xml_diff>